<commit_message>
Fix stylings for phone/ thin screen
</commit_message>
<xml_diff>
--- a/public/CV.docx
+++ b/public/CV.docx
@@ -192,7 +192,20 @@
                 <w:sz w:val="24"/>
               </w:rPr>
               <w:tab/>
-              <w:t>07504 456577</w:t>
+            </w:r>
+            <w:r>
+              <w:rPr>
+                <w:rFonts w:ascii="Tw Cen MT" w:hAnsi="Tw Cen MT"/>
+                <w:sz w:val="24"/>
+              </w:rPr>
+              <w:t xml:space="preserve">+44 </w:t>
+            </w:r>
+            <w:r>
+              <w:rPr>
+                <w:rFonts w:ascii="Tw Cen MT" w:hAnsi="Tw Cen MT"/>
+                <w:sz w:val="24"/>
+              </w:rPr>
+              <w:t>7504 456577</w:t>
             </w:r>
           </w:p>
         </w:tc>
@@ -323,12 +336,14 @@
           <w:rFonts w:ascii="Tw Cen MT" w:hAnsi="Tw Cen MT"/>
         </w:rPr>
       </w:pPr>
+      <w:proofErr w:type="spellStart"/>
       <w:r>
         <w:rPr>
           <w:rFonts w:ascii="Tw Cen MT" w:hAnsi="Tw Cen MT"/>
         </w:rPr>
         <w:t>MMath</w:t>
       </w:r>
+      <w:proofErr w:type="spellEnd"/>
       <w:r>
         <w:rPr>
           <w:rFonts w:ascii="Tw Cen MT" w:hAnsi="Tw Cen MT"/>
@@ -1415,13 +1430,43 @@
         <w:rPr>
           <w:rFonts w:ascii="Tw Cen MT" w:hAnsi="Tw Cen MT"/>
         </w:rPr>
-        <w:t>Worked on a m</w:t>
-      </w:r>
-      <w:r>
-        <w:rPr>
-          <w:rFonts w:ascii="Tw Cen MT" w:hAnsi="Tw Cen MT"/>
-        </w:rPr>
-        <w:t>achine Learning Ecology project</w:t>
+        <w:t xml:space="preserve">Worked on a </w:t>
+      </w:r>
+      <w:r>
+        <w:rPr>
+          <w:rFonts w:ascii="Tw Cen MT" w:hAnsi="Tw Cen MT"/>
+        </w:rPr>
+        <w:t>m</w:t>
+      </w:r>
+      <w:r>
+        <w:rPr>
+          <w:rFonts w:ascii="Tw Cen MT" w:hAnsi="Tw Cen MT"/>
+        </w:rPr>
+        <w:t xml:space="preserve">achine </w:t>
+      </w:r>
+      <w:r>
+        <w:rPr>
+          <w:rFonts w:ascii="Tw Cen MT" w:hAnsi="Tw Cen MT"/>
+        </w:rPr>
+        <w:t>l</w:t>
+      </w:r>
+      <w:r>
+        <w:rPr>
+          <w:rFonts w:ascii="Tw Cen MT" w:hAnsi="Tw Cen MT"/>
+        </w:rPr>
+        <w:t xml:space="preserve">earning </w:t>
+      </w:r>
+      <w:r>
+        <w:rPr>
+          <w:rFonts w:ascii="Tw Cen MT" w:hAnsi="Tw Cen MT"/>
+        </w:rPr>
+        <w:t>e</w:t>
+      </w:r>
+      <w:r>
+        <w:rPr>
+          <w:rFonts w:ascii="Tw Cen MT" w:hAnsi="Tw Cen MT"/>
+        </w:rPr>
+        <w:t>cology project</w:t>
       </w:r>
       <w:r>
         <w:rPr>
@@ -1470,7 +1515,21 @@
         <w:rPr>
           <w:rFonts w:ascii="Tw Cen MT" w:hAnsi="Tw Cen MT"/>
         </w:rPr>
-        <w:t xml:space="preserve">with Hotelplan </w:t>
+        <w:t xml:space="preserve">with </w:t>
+      </w:r>
+      <w:proofErr w:type="spellStart"/>
+      <w:r>
+        <w:rPr>
+          <w:rFonts w:ascii="Tw Cen MT" w:hAnsi="Tw Cen MT"/>
+        </w:rPr>
+        <w:t>Hotelplan</w:t>
+      </w:r>
+      <w:proofErr w:type="spellEnd"/>
+      <w:r>
+        <w:rPr>
+          <w:rFonts w:ascii="Tw Cen MT" w:hAnsi="Tw Cen MT"/>
+        </w:rPr>
+        <w:t xml:space="preserve"> </w:t>
       </w:r>
       <w:r>
         <w:rPr>

</xml_diff>